<commit_message>
Menge built and more changes to intermediate report
</commit_message>
<xml_diff>
--- a/intermediateReportTemplate(4).docx
+++ b/intermediateReportTemplate(4).docx
@@ -2142,6 +2142,9 @@
     <w:p/>
     <w:p>
       <w:r>
+        <w:rPr>
+          <w:noProof/>
+        </w:rPr>
         <w:lastRenderedPageBreak/>
         <w:drawing>
           <wp:inline distT="0" distB="0" distL="0" distR="0" wp14:anchorId="24F8A9C5" wp14:editId="75704930">
@@ -2559,7 +2562,13 @@
         <w:rPr>
           <w:sz w:val="22"/>
         </w:rPr>
-        <w:t>this project will attempt to implement one.</w:t>
+        <w:t xml:space="preserve">this project will attempt to implement </w:t>
+      </w:r>
+      <w:r>
+        <w:rPr>
+          <w:sz w:val="22"/>
+        </w:rPr>
+        <w:t>a simulation of this type.</w:t>
       </w:r>
     </w:p>
     <w:p>
@@ -2586,69 +2595,65 @@
         <w:rPr>
           <w:sz w:val="22"/>
         </w:rPr>
+        <w:t xml:space="preserve"> goal selection,</w:t>
+      </w:r>
+      <w:r>
+        <w:rPr>
+          <w:sz w:val="22"/>
+        </w:rPr>
+        <w:t xml:space="preserve"> path computation, path adaptation</w:t>
+      </w:r>
+      <w:r>
+        <w:rPr>
+          <w:sz w:val="22"/>
+        </w:rPr>
+        <w:t>, and spatial queries (</w:t>
+      </w:r>
+      <w:proofErr w:type="spellStart"/>
+      <w:r>
+        <w:rPr>
+          <w:sz w:val="22"/>
+        </w:rPr>
+        <w:t>Funge</w:t>
+      </w:r>
+      <w:proofErr w:type="spellEnd"/>
+      <w:r>
+        <w:rPr>
+          <w:sz w:val="22"/>
+        </w:rPr>
+        <w:t xml:space="preserve"> et al., 1999).</w:t>
+      </w:r>
+      <w:r>
+        <w:rPr>
+          <w:sz w:val="22"/>
+        </w:rPr>
+        <w:t xml:space="preserve"> Each of these subproblems need to be addressed and together they make up a crowd simulator’s basic structure and operation. Many simulators follow this abstraction, </w:t>
+      </w:r>
+      <w:r>
+        <w:rPr>
+          <w:sz w:val="22"/>
+        </w:rPr>
+        <w:t>and there are others which differ slightly – combining the path computation and path adaptation steps for example.</w:t>
+      </w:r>
+      <w:r>
+        <w:rPr>
+          <w:sz w:val="22"/>
+        </w:rPr>
         <w:t xml:space="preserve"> </w:t>
       </w:r>
-      <w:r>
-        <w:rPr>
-          <w:sz w:val="22"/>
-        </w:rPr>
-        <w:t>goal selection</w:t>
-      </w:r>
-      <w:r>
-        <w:rPr>
-          <w:sz w:val="22"/>
-        </w:rPr>
-        <w:t>,</w:t>
-      </w:r>
-      <w:r>
-        <w:rPr>
-          <w:sz w:val="22"/>
-        </w:rPr>
-        <w:t xml:space="preserve"> path computation, path adaptation</w:t>
-      </w:r>
-      <w:r>
-        <w:rPr>
-          <w:sz w:val="22"/>
-        </w:rPr>
-        <w:t xml:space="preserve">, and </w:t>
-      </w:r>
-      <w:r>
-        <w:rPr>
-          <w:sz w:val="22"/>
-        </w:rPr>
-        <w:t>spatial queries</w:t>
-      </w:r>
-      <w:r>
-        <w:rPr>
-          <w:sz w:val="22"/>
-        </w:rPr>
-        <w:t xml:space="preserve"> (</w:t>
-      </w:r>
       <w:proofErr w:type="spellStart"/>
       <w:r>
         <w:rPr>
           <w:sz w:val="22"/>
         </w:rPr>
-        <w:t>Funge</w:t>
+        <w:t>Menge</w:t>
       </w:r>
       <w:proofErr w:type="spellEnd"/>
       <w:r>
         <w:rPr>
           <w:sz w:val="22"/>
         </w:rPr>
-        <w:t xml:space="preserve"> et al., 1999).</w:t>
-      </w:r>
-      <w:r>
-        <w:rPr>
-          <w:sz w:val="22"/>
-        </w:rPr>
-        <w:t xml:space="preserve"> Each of these subproblems need to be addressed and together they make up a crowd simulator’s basic structure and operation. Many simulators follow this abstraction, </w:t>
-      </w:r>
-      <w:r>
-        <w:rPr>
-          <w:sz w:val="22"/>
-        </w:rPr>
-        <w:t>and there are others which differ slightly – combining the path computation and path adaptation steps for example.</w:t>
+        <w:t>, the crowd simulation framework selected for this project, provides ease of use when changing and using the four different subproblems.</w:t>
       </w:r>
     </w:p>
     <w:p>
@@ -2687,14 +2692,14 @@
         <w:rPr>
           <w:sz w:val="22"/>
         </w:rPr>
-        <w:t xml:space="preserve">is subdivided into a grid and negative goals push the agent away from them, and positive goals pull the agent towards them using gradients of cost functions. This method doesn’t compute a complete path for the agent, instead </w:t>
+        <w:t xml:space="preserve">is subdivided into a grid and negative goals push the agent away from them, and positive goals pull the agent towards them using gradients of cost </w:t>
       </w:r>
       <w:r>
         <w:rPr>
           <w:sz w:val="22"/>
         </w:rPr>
         <w:lastRenderedPageBreak/>
-        <w:t>providing a preferred direction of travel, which is then used as input for the next computation.</w:t>
+        <w:t>functions. This method doesn’t compute a complete path for the agent, instead providing a preferred direction of travel, which is then used as input for the next computation.</w:t>
       </w:r>
     </w:p>
     <w:p>
@@ -2735,18 +2740,228 @@
       <w:r>
         <w:t xml:space="preserve">2.2 </w:t>
       </w:r>
-    </w:p>
-    <w:p>
-      <w:pPr>
-        <w:pStyle w:val="Heading2"/>
-      </w:pPr>
-    </w:p>
-    <w:p>
-      <w:pPr>
-        <w:pStyle w:val="Heading2"/>
-      </w:pPr>
+      <w:r>
+        <w:t>Generative Adversarial Networks</w:t>
+      </w:r>
+    </w:p>
+    <w:p>
+      <w:pPr>
+        <w:rPr>
+          <w:sz w:val="22"/>
+          <w:szCs w:val="22"/>
+        </w:rPr>
+      </w:pPr>
+      <w:r>
+        <w:rPr>
+          <w:sz w:val="22"/>
+          <w:szCs w:val="22"/>
+        </w:rPr>
+        <w:t xml:space="preserve">A Generative Adversarial Network (GAN) is a type of machine learning system in which two neural networks compete in a game. One of the networks, the generative network, generates new </w:t>
+      </w:r>
+      <w:r>
+        <w:rPr>
+          <w:sz w:val="22"/>
+          <w:szCs w:val="22"/>
+        </w:rPr>
+        <w:t>objects</w:t>
+      </w:r>
+      <w:r>
+        <w:rPr>
+          <w:sz w:val="22"/>
+          <w:szCs w:val="22"/>
+        </w:rPr>
+        <w:t xml:space="preserve"> (such as images), which are then judged by the other network, the discriminative network</w:t>
+      </w:r>
+      <w:r>
+        <w:rPr>
+          <w:sz w:val="22"/>
+          <w:szCs w:val="22"/>
+        </w:rPr>
+        <w:t>. The discriminative network’s goal in the game is to identify which objects are from the real data set and which have been made by the generative network, while the generative network’s goal is to produce objects which fool the discriminative network, making it th</w:t>
+      </w:r>
       <w:bookmarkStart w:id="5" w:name="_GoBack"/>
       <w:bookmarkEnd w:id="5"/>
+      <w:r>
+        <w:rPr>
+          <w:sz w:val="22"/>
+          <w:szCs w:val="22"/>
+        </w:rPr>
+        <w:t>ink the generated objects are in fact from the data set</w:t>
+      </w:r>
+      <w:r>
+        <w:rPr>
+          <w:sz w:val="22"/>
+          <w:szCs w:val="22"/>
+        </w:rPr>
+        <w:t xml:space="preserve"> (Goodfellow et al., 2014)</w:t>
+      </w:r>
+    </w:p>
+    <w:p>
+      <w:pPr>
+        <w:rPr>
+          <w:sz w:val="22"/>
+          <w:szCs w:val="22"/>
+        </w:rPr>
+      </w:pPr>
+      <w:r>
+        <w:rPr>
+          <w:sz w:val="22"/>
+          <w:szCs w:val="22"/>
+        </w:rPr>
+        <w:t>The discriminative network is trained on an existing data set</w:t>
+      </w:r>
+      <w:r>
+        <w:rPr>
+          <w:sz w:val="22"/>
+          <w:szCs w:val="22"/>
+        </w:rPr>
+        <w:t xml:space="preserve">, and the generative network is trained according to how well it manages to fool the discriminative one. </w:t>
+      </w:r>
+      <w:proofErr w:type="gramStart"/>
+      <w:r>
+        <w:rPr>
+          <w:sz w:val="22"/>
+          <w:szCs w:val="22"/>
+        </w:rPr>
+        <w:t>Through the use of</w:t>
+      </w:r>
+      <w:proofErr w:type="gramEnd"/>
+      <w:r>
+        <w:rPr>
+          <w:sz w:val="22"/>
+          <w:szCs w:val="22"/>
+        </w:rPr>
+        <w:t xml:space="preserve"> </w:t>
+      </w:r>
+      <w:proofErr w:type="spellStart"/>
+      <w:r>
+        <w:rPr>
+          <w:sz w:val="22"/>
+          <w:szCs w:val="22"/>
+        </w:rPr>
+        <w:t>Backpropogation</w:t>
+      </w:r>
+      <w:proofErr w:type="spellEnd"/>
+      <w:r>
+        <w:rPr>
+          <w:sz w:val="22"/>
+          <w:szCs w:val="22"/>
+        </w:rPr>
+        <w:t xml:space="preserve">, the generative network is able to improve at generating new objects whilst the discriminator improves at catching the fake ones. In this way the generator is eventually able to manufacture objects which are extremely like those in the original data set. </w:t>
+      </w:r>
+      <w:r>
+        <w:rPr>
+          <w:sz w:val="22"/>
+          <w:szCs w:val="22"/>
+        </w:rPr>
+        <w:t xml:space="preserve">The power of GANs </w:t>
+      </w:r>
+      <w:r>
+        <w:rPr>
+          <w:sz w:val="22"/>
+          <w:szCs w:val="22"/>
+        </w:rPr>
+        <w:t>ha</w:t>
+      </w:r>
+      <w:r>
+        <w:rPr>
+          <w:sz w:val="22"/>
+          <w:szCs w:val="22"/>
+        </w:rPr>
+        <w:t>s</w:t>
+      </w:r>
+      <w:r>
+        <w:rPr>
+          <w:sz w:val="22"/>
+          <w:szCs w:val="22"/>
+        </w:rPr>
+        <w:t xml:space="preserve"> been</w:t>
+      </w:r>
+      <w:r>
+        <w:rPr>
+          <w:sz w:val="22"/>
+          <w:szCs w:val="22"/>
+        </w:rPr>
+        <w:t xml:space="preserve"> shown by the use of </w:t>
+      </w:r>
+      <w:proofErr w:type="spellStart"/>
+      <w:proofErr w:type="gramStart"/>
+      <w:r>
+        <w:rPr>
+          <w:sz w:val="22"/>
+          <w:szCs w:val="22"/>
+        </w:rPr>
+        <w:t>StyleGAN</w:t>
+      </w:r>
+      <w:proofErr w:type="spellEnd"/>
+      <w:r>
+        <w:rPr>
+          <w:sz w:val="22"/>
+          <w:szCs w:val="22"/>
+        </w:rPr>
+        <w:t>(</w:t>
+      </w:r>
+      <w:proofErr w:type="gramEnd"/>
+      <w:r>
+        <w:rPr>
+          <w:sz w:val="22"/>
+          <w:szCs w:val="22"/>
+        </w:rPr>
+        <w:t>CITE HERE),</w:t>
+      </w:r>
+      <w:r>
+        <w:rPr>
+          <w:sz w:val="22"/>
+          <w:szCs w:val="22"/>
+        </w:rPr>
+        <w:t xml:space="preserve"> </w:t>
+      </w:r>
+      <w:r>
+        <w:rPr>
+          <w:sz w:val="22"/>
+          <w:szCs w:val="22"/>
+        </w:rPr>
+        <w:t>which can</w:t>
+      </w:r>
+      <w:r>
+        <w:rPr>
+          <w:sz w:val="22"/>
+          <w:szCs w:val="22"/>
+        </w:rPr>
+        <w:t xml:space="preserve"> produce incredibly realistic portraits of human faces which are indistinguishable from real ones</w:t>
+      </w:r>
+      <w:r>
+        <w:rPr>
+          <w:sz w:val="22"/>
+          <w:szCs w:val="22"/>
+        </w:rPr>
+        <w:t>.</w:t>
+      </w:r>
+    </w:p>
+    <w:p>
+      <w:pPr>
+        <w:rPr>
+          <w:sz w:val="22"/>
+          <w:szCs w:val="22"/>
+        </w:rPr>
+      </w:pPr>
+      <w:r>
+        <w:rPr>
+          <w:sz w:val="22"/>
+          <w:szCs w:val="22"/>
+        </w:rPr>
+        <w:t>It is this project’s hopes to use a GAN to produce floorplans which are as safe as possible when disaster strikes in a crowd simulation.</w:t>
+      </w:r>
+    </w:p>
+    <w:p>
+      <w:pPr>
+        <w:pStyle w:val="Heading2"/>
+      </w:pPr>
+    </w:p>
+    <w:p>
+      <w:pPr>
+        <w:pStyle w:val="Heading2"/>
+      </w:pPr>
     </w:p>
     <w:p>
       <w:pPr>
@@ -3722,7 +3937,7 @@
           <v:shape id="_x0000_i1025" type="#_x0000_t75" alt="" style="width:198.6pt;height:94.2pt;mso-width-percent:0;mso-height-percent:0;mso-width-percent:0;mso-height-percent:0" o:ole="" fillcolor="window">
             <v:imagedata r:id="rId15" o:title=""/>
           </v:shape>
-          <o:OLEObject Type="Embed" ProgID="MSDraw" ShapeID="_x0000_i1025" DrawAspect="Content" ObjectID="_1638131015" r:id="rId16">
+          <o:OLEObject Type="Embed" ProgID="MSDraw" ShapeID="_x0000_i1025" DrawAspect="Content" ObjectID="_1638190935" r:id="rId16">
             <o:FieldCodes>\* mergeformat</o:FieldCodes>
           </o:OLEObject>
         </w:object>
@@ -4022,6 +4237,151 @@
           <w:szCs w:val="22"/>
         </w:rPr>
         <w:t>: knowledge, reasoning and planning for intelligent characters. In Proc. of SIGGRAPH, 29–38.</w:t>
+      </w:r>
+    </w:p>
+    <w:p>
+      <w:pPr>
+        <w:rPr>
+          <w:sz w:val="22"/>
+          <w:szCs w:val="22"/>
+        </w:rPr>
+      </w:pPr>
+    </w:p>
+    <w:p>
+      <w:pPr>
+        <w:rPr>
+          <w:sz w:val="22"/>
+          <w:szCs w:val="22"/>
+        </w:rPr>
+      </w:pPr>
+      <w:r>
+        <w:rPr>
+          <w:color w:val="222222"/>
+          <w:sz w:val="22"/>
+          <w:szCs w:val="22"/>
+          <w:shd w:val="clear" w:color="auto" w:fill="FFFFFF"/>
+        </w:rPr>
+        <w:t xml:space="preserve">Goodfellow, Ian; </w:t>
+      </w:r>
+      <w:proofErr w:type="spellStart"/>
+      <w:r>
+        <w:rPr>
+          <w:color w:val="222222"/>
+          <w:sz w:val="22"/>
+          <w:szCs w:val="22"/>
+          <w:shd w:val="clear" w:color="auto" w:fill="FFFFFF"/>
+        </w:rPr>
+        <w:t>Pouget</w:t>
+      </w:r>
+      <w:proofErr w:type="spellEnd"/>
+      <w:r>
+        <w:rPr>
+          <w:color w:val="222222"/>
+          <w:sz w:val="22"/>
+          <w:szCs w:val="22"/>
+          <w:shd w:val="clear" w:color="auto" w:fill="FFFFFF"/>
+        </w:rPr>
+        <w:t xml:space="preserve">-Abadie, Jean; Mirza, Mehdi; Xu, Bing; </w:t>
+      </w:r>
+      <w:proofErr w:type="spellStart"/>
+      <w:r>
+        <w:rPr>
+          <w:color w:val="222222"/>
+          <w:sz w:val="22"/>
+          <w:szCs w:val="22"/>
+          <w:shd w:val="clear" w:color="auto" w:fill="FFFFFF"/>
+        </w:rPr>
+        <w:t>Warde</w:t>
+      </w:r>
+      <w:proofErr w:type="spellEnd"/>
+      <w:r>
+        <w:rPr>
+          <w:color w:val="222222"/>
+          <w:sz w:val="22"/>
+          <w:szCs w:val="22"/>
+          <w:shd w:val="clear" w:color="auto" w:fill="FFFFFF"/>
+        </w:rPr>
+        <w:t xml:space="preserve">-Farley, David; </w:t>
+      </w:r>
+      <w:proofErr w:type="spellStart"/>
+      <w:r>
+        <w:rPr>
+          <w:color w:val="222222"/>
+          <w:sz w:val="22"/>
+          <w:szCs w:val="22"/>
+          <w:shd w:val="clear" w:color="auto" w:fill="FFFFFF"/>
+        </w:rPr>
+        <w:t>Ozair</w:t>
+      </w:r>
+      <w:proofErr w:type="spellEnd"/>
+      <w:r>
+        <w:rPr>
+          <w:color w:val="222222"/>
+          <w:sz w:val="22"/>
+          <w:szCs w:val="22"/>
+          <w:shd w:val="clear" w:color="auto" w:fill="FFFFFF"/>
+        </w:rPr>
+        <w:t xml:space="preserve">, </w:t>
+      </w:r>
+      <w:proofErr w:type="spellStart"/>
+      <w:r>
+        <w:rPr>
+          <w:color w:val="222222"/>
+          <w:sz w:val="22"/>
+          <w:szCs w:val="22"/>
+          <w:shd w:val="clear" w:color="auto" w:fill="FFFFFF"/>
+        </w:rPr>
+        <w:t>Sherjil</w:t>
+      </w:r>
+      <w:proofErr w:type="spellEnd"/>
+      <w:r>
+        <w:rPr>
+          <w:color w:val="222222"/>
+          <w:sz w:val="22"/>
+          <w:szCs w:val="22"/>
+          <w:shd w:val="clear" w:color="auto" w:fill="FFFFFF"/>
+        </w:rPr>
+        <w:t xml:space="preserve">; Courville, Aaron; </w:t>
+      </w:r>
+      <w:proofErr w:type="spellStart"/>
+      <w:r>
+        <w:rPr>
+          <w:color w:val="222222"/>
+          <w:sz w:val="22"/>
+          <w:szCs w:val="22"/>
+          <w:shd w:val="clear" w:color="auto" w:fill="FFFFFF"/>
+        </w:rPr>
+        <w:t>Bengio</w:t>
+      </w:r>
+      <w:proofErr w:type="spellEnd"/>
+      <w:r>
+        <w:rPr>
+          <w:color w:val="222222"/>
+          <w:sz w:val="22"/>
+          <w:szCs w:val="22"/>
+          <w:shd w:val="clear" w:color="auto" w:fill="FFFFFF"/>
+        </w:rPr>
+        <w:t xml:space="preserve">, </w:t>
+      </w:r>
+      <w:proofErr w:type="spellStart"/>
+      <w:r>
+        <w:rPr>
+          <w:color w:val="222222"/>
+          <w:sz w:val="22"/>
+          <w:szCs w:val="22"/>
+          <w:shd w:val="clear" w:color="auto" w:fill="FFFFFF"/>
+        </w:rPr>
+        <w:t>Yoshua</w:t>
+      </w:r>
+      <w:proofErr w:type="spellEnd"/>
+      <w:r>
+        <w:rPr>
+          <w:color w:val="222222"/>
+          <w:sz w:val="22"/>
+          <w:szCs w:val="22"/>
+          <w:shd w:val="clear" w:color="auto" w:fill="FFFFFF"/>
+        </w:rPr>
+        <w:t xml:space="preserve"> (2014) Proceedings of the International Conference on Neural Information Processing Systems (NIPS 2014). pp. 2672–2680.</w:t>
       </w:r>
     </w:p>
     <w:p>
@@ -7148,6 +7508,11 @@
     <w:semiHidden/>
     <w:rsid w:val="00CD7B35"/>
   </w:style>
+  <w:style w:type="character" w:customStyle="1" w:styleId="cs1-format">
+    <w:name w:val="cs1-format"/>
+    <w:basedOn w:val="DefaultParagraphFont"/>
+    <w:rsid w:val="00AA774A"/>
+  </w:style>
 </w:styles>
 </file>
 
@@ -7441,7 +7806,7 @@
 </file>
 
 <file path=customXml/itemProps1.xml><?xml version="1.0" encoding="utf-8"?>
-<ds:datastoreItem xmlns:ds="http://schemas.openxmlformats.org/officeDocument/2006/customXml" ds:itemID="{FA9BB699-EFB8-4AB4-87ED-E6624A176F12}">
+<ds:datastoreItem xmlns:ds="http://schemas.openxmlformats.org/officeDocument/2006/customXml" ds:itemID="{0AE33DF3-4483-49A0-9AAC-6F385D3303D3}">
   <ds:schemaRefs>
     <ds:schemaRef ds:uri="http://schemas.openxmlformats.org/officeDocument/2006/bibliography"/>
   </ds:schemaRefs>

</xml_diff>